<commit_message>
some major conclusion updates
</commit_message>
<xml_diff>
--- a/Reports/Neural Networks '15 Project - RBF Report - Group #15.docx
+++ b/Reports/Neural Networks '15 Project - RBF Report - Group #15.docx
@@ -3988,8 +3988,6 @@
         </w:rPr>
         <w:t>Model 7</w:t>
       </w:r>
-      <w:bookmarkStart w:id="0" w:name="_GoBack"/>
-      <w:bookmarkEnd w:id="0"/>
       <w:r>
         <w:rPr>
           <w:rFonts w:ascii="Times New Roman" w:eastAsia="Times New Roman" w:hAnsi="Times New Roman" w:cs="Times New Roman"/>
@@ -5119,7 +5117,25 @@
           <w:sz w:val="24"/>
           <w:szCs w:val="24"/>
         </w:rPr>
-        <w:t>to number of output classes.</w:t>
+        <w:t xml:space="preserve">to number of output </w:t>
+      </w:r>
+      <w:r>
+        <w:rPr>
+          <w:rFonts w:ascii="Times New Roman" w:hAnsi="Times New Roman" w:cs="Times New Roman"/>
+          <w:sz w:val="24"/>
+          <w:szCs w:val="24"/>
+        </w:rPr>
+        <w:t>neurons</w:t>
+      </w:r>
+      <w:bookmarkStart w:id="0" w:name="_GoBack"/>
+      <w:bookmarkEnd w:id="0"/>
+      <w:r>
+        <w:rPr>
+          <w:rFonts w:ascii="Times New Roman" w:hAnsi="Times New Roman" w:cs="Times New Roman"/>
+          <w:sz w:val="24"/>
+          <w:szCs w:val="24"/>
+        </w:rPr>
+        <w:t>.</w:t>
       </w:r>
     </w:p>
     <w:p>
@@ -5138,6 +5154,22 @@
           <w:szCs w:val="24"/>
         </w:rPr>
         <w:t>It takes less time to train than MLP</w:t>
+      </w:r>
+      <w:r>
+        <w:rPr>
+          <w:rFonts w:ascii="Times New Roman" w:hAnsi="Times New Roman" w:cs="Times New Roman"/>
+          <w:sz w:val="24"/>
+          <w:szCs w:val="24"/>
+        </w:rPr>
+        <w:t xml:space="preserve"> and it also takes less epochs</w:t>
+      </w:r>
+      <w:r>
+        <w:rPr>
+          <w:rFonts w:ascii="Times New Roman" w:hAnsi="Times New Roman" w:cs="Times New Roman"/>
+          <w:sz w:val="24"/>
+          <w:szCs w:val="24"/>
+        </w:rPr>
+        <w:t>.</w:t>
       </w:r>
     </w:p>
     <w:sectPr>
@@ -5317,6 +5349,7 @@
           <w:dataBinding w:prefixMappings="xmlns:ns0='http://schemas.openxmlformats.org/package/2006/metadata/core-properties' xmlns:ns1='http://purl.org/dc/elements/1.1/'" w:xpath="/ns0:coreProperties[1]/ns1:title[1]" w:storeItemID="{6C3C8BC8-F283-45AE-878A-BAB7291924A1}"/>
           <w:text/>
         </w:sdtPr>
+        <w:sdtEndPr/>
         <w:sdtContent>
           <w:tc>
             <w:tcPr>
@@ -5396,18 +5429,7 @@
               <w:sz w:val="28"/>
               <w:szCs w:val="36"/>
             </w:rPr>
-            <w:t>Team 15</w:t>
-          </w:r>
-          <w:r>
-            <w:rPr>
-              <w:rFonts w:asciiTheme="majorHAnsi" w:eastAsiaTheme="majorEastAsia" w:hAnsiTheme="majorHAnsi" w:cstheme="majorBidi"/>
-              <w:b/>
-              <w:bCs/>
-              <w:color w:val="4F81BD" w:themeColor="accent1"/>
-              <w:sz w:val="28"/>
-              <w:szCs w:val="36"/>
-            </w:rPr>
-            <w:t>]</w:t>
+            <w:t>Team 15]</w:t>
           </w:r>
         </w:p>
       </w:tc>
@@ -7509,6 +7531,7 @@
     <w:rsid w:val="004115A2"/>
     <w:rsid w:val="00655C90"/>
     <w:rsid w:val="00927A02"/>
+    <w:rsid w:val="00A76DEE"/>
     <w:rsid w:val="00BB3F3C"/>
     <w:rsid w:val="00C75B9F"/>
     <w:rsid w:val="00D60882"/>

</xml_diff>

<commit_message>
RBF report: Team number and name edits
</commit_message>
<xml_diff>
--- a/Reports/Neural Networks '15 Project - RBF Report - Group #15.docx
+++ b/Reports/Neural Networks '15 Project - RBF Report - Group #15.docx
@@ -33,7 +33,6 @@
             <w:r>
               <w:rPr>
                 <w:noProof/>
-                <w:lang w:eastAsia="ja-JP"/>
               </w:rPr>
               <w:drawing>
                 <wp:inline distT="0" distB="0" distL="0" distR="0">
@@ -389,6 +388,8 @@
               </w:rPr>
               <w:t xml:space="preserve"> no.: 15</w:t>
             </w:r>
+            <w:bookmarkStart w:id="0" w:name="_GoBack"/>
+            <w:bookmarkEnd w:id="0"/>
           </w:p>
           <w:p>
             <w:pPr>
@@ -738,7 +739,7 @@
           <w:tab w:val="left" w:pos="540"/>
         </w:tabs>
         <w:rPr>
-          <w:rFonts w:eastAsia="ＭＳ 明朝"/>
+          <w:rFonts w:eastAsia="MS Mincho"/>
           <w:b/>
           <w:bCs/>
           <w:sz w:val="28"/>
@@ -746,7 +747,7 @@
       </w:pPr>
       <w:r>
         <w:rPr>
-          <w:rFonts w:eastAsia="ＭＳ 明朝"/>
+          <w:rFonts w:eastAsia="MS Mincho"/>
           <w:b/>
           <w:bCs/>
           <w:sz w:val="28"/>
@@ -1798,7 +1799,7 @@
         <w:ind w:left="216"/>
         <w:jc w:val="left"/>
         <w:rPr>
-          <w:rFonts w:eastAsia="ＭＳ 明朝"/>
+          <w:rFonts w:eastAsia="MS Mincho"/>
           <w:b/>
           <w:bCs/>
           <w:sz w:val="28"/>
@@ -2355,7 +2356,7 @@
         <w:ind w:left="216"/>
         <w:jc w:val="left"/>
         <w:rPr>
-          <w:rFonts w:eastAsia="ＭＳ 明朝"/>
+          <w:rFonts w:eastAsia="MS Mincho"/>
           <w:b/>
           <w:bCs/>
           <w:sz w:val="28"/>
@@ -3950,7 +3951,7 @@
         <w:ind w:left="216"/>
         <w:jc w:val="left"/>
         <w:rPr>
-          <w:rFonts w:eastAsia="ＭＳ 明朝"/>
+          <w:rFonts w:eastAsia="MS Mincho"/>
           <w:b/>
           <w:bCs/>
           <w:sz w:val="28"/>
@@ -4494,7 +4495,7 @@
           <w:tab w:val="left" w:pos="540"/>
         </w:tabs>
         <w:rPr>
-          <w:rFonts w:eastAsia="ＭＳ 明朝"/>
+          <w:rFonts w:eastAsia="MS Mincho"/>
           <w:b/>
           <w:bCs/>
           <w:sz w:val="28"/>
@@ -4502,7 +4503,7 @@
       </w:pPr>
       <w:r>
         <w:rPr>
-          <w:rFonts w:eastAsia="ＭＳ 明朝"/>
+          <w:rFonts w:eastAsia="MS Mincho"/>
           <w:b/>
           <w:bCs/>
           <w:sz w:val="28"/>
@@ -5078,7 +5079,7 @@
           <w:tab w:val="left" w:pos="540"/>
         </w:tabs>
         <w:rPr>
-          <w:rFonts w:eastAsia="ＭＳ 明朝"/>
+          <w:rFonts w:eastAsia="MS Mincho"/>
           <w:b/>
           <w:bCs/>
           <w:sz w:val="28"/>
@@ -5086,7 +5087,7 @@
       </w:pPr>
       <w:r>
         <w:rPr>
-          <w:rFonts w:eastAsia="ＭＳ 明朝"/>
+          <w:rFonts w:eastAsia="MS Mincho"/>
           <w:b/>
           <w:bCs/>
           <w:sz w:val="28"/>
@@ -5127,8 +5128,6 @@
         </w:rPr>
         <w:t>neurons</w:t>
       </w:r>
-      <w:bookmarkStart w:id="0" w:name="_GoBack"/>
-      <w:bookmarkEnd w:id="0"/>
       <w:r>
         <w:rPr>
           <w:rFonts w:ascii="Times New Roman" w:hAnsi="Times New Roman" w:cs="Times New Roman"/>
@@ -5371,23 +5370,7 @@
                   <w:sz w:val="28"/>
                   <w:szCs w:val="36"/>
                 </w:rPr>
-                <w:t>[</w:t>
-              </w:r>
-              <w:r>
-                <w:rPr>
-                  <w:rFonts w:asciiTheme="majorHAnsi" w:eastAsiaTheme="majorEastAsia" w:hAnsiTheme="majorHAnsi" w:cstheme="majorBidi"/>
-                  <w:sz w:val="28"/>
-                  <w:szCs w:val="36"/>
-                </w:rPr>
                 <w:t>Head Orientation Recognition</w:t>
-              </w:r>
-              <w:r>
-                <w:rPr>
-                  <w:rFonts w:asciiTheme="majorHAnsi" w:eastAsiaTheme="majorEastAsia" w:hAnsiTheme="majorHAnsi" w:cstheme="majorBidi"/>
-                  <w:sz w:val="28"/>
-                  <w:szCs w:val="36"/>
-                </w:rPr>
-                <w:t>]</w:t>
               </w:r>
             </w:p>
           </w:tc>
@@ -5418,18 +5401,7 @@
               <w:sz w:val="28"/>
               <w:szCs w:val="36"/>
             </w:rPr>
-            <w:t>[</w:t>
-          </w:r>
-          <w:r>
-            <w:rPr>
-              <w:rFonts w:asciiTheme="majorHAnsi" w:eastAsiaTheme="majorEastAsia" w:hAnsiTheme="majorHAnsi" w:cstheme="majorBidi"/>
-              <w:b/>
-              <w:bCs/>
-              <w:color w:val="4F81BD" w:themeColor="accent1"/>
-              <w:sz w:val="28"/>
-              <w:szCs w:val="36"/>
-            </w:rPr>
-            <w:t>Team 15]</w:t>
+            <w:t>Team 15</w:t>
           </w:r>
         </w:p>
       </w:tc>
@@ -7094,7 +7066,7 @@
       <w:outlineLvl w:val="1"/>
     </w:pPr>
     <w:rPr>
-      <w:rFonts w:ascii="Times New Roman" w:eastAsia="ＭＳ 明朝" w:hAnsi="Times New Roman" w:cs="Times New Roman"/>
+      <w:rFonts w:ascii="Times New Roman" w:eastAsia="MS Mincho" w:hAnsi="Times New Roman" w:cs="Times New Roman"/>
       <w:i/>
       <w:iCs/>
       <w:noProof/>
@@ -7121,7 +7093,7 @@
       <w:outlineLvl w:val="2"/>
     </w:pPr>
     <w:rPr>
-      <w:rFonts w:ascii="Times New Roman" w:eastAsia="ＭＳ 明朝" w:hAnsi="Times New Roman" w:cs="Times New Roman"/>
+      <w:rFonts w:ascii="Times New Roman" w:eastAsia="MS Mincho" w:hAnsi="Times New Roman" w:cs="Times New Roman"/>
       <w:i/>
       <w:iCs/>
       <w:noProof/>
@@ -7151,7 +7123,7 @@
       <w:outlineLvl w:val="3"/>
     </w:pPr>
     <w:rPr>
-      <w:rFonts w:ascii="Times New Roman" w:eastAsia="ＭＳ 明朝" w:hAnsi="Times New Roman" w:cs="Times New Roman"/>
+      <w:rFonts w:ascii="Times New Roman" w:eastAsia="MS Mincho" w:hAnsi="Times New Roman" w:cs="Times New Roman"/>
       <w:i/>
       <w:iCs/>
       <w:noProof/>
@@ -7269,6 +7241,7 @@
       <w:spacing w:after="0" w:line="240" w:lineRule="auto"/>
     </w:pPr>
     <w:tblPr>
+      <w:tblInd w:w="0" w:type="dxa"/>
       <w:tblBorders>
         <w:top w:val="single" w:sz="4" w:space="0" w:color="000000" w:themeColor="text1"/>
         <w:left w:val="single" w:sz="4" w:space="0" w:color="000000" w:themeColor="text1"/>
@@ -7277,6 +7250,12 @@
         <w:insideH w:val="single" w:sz="4" w:space="0" w:color="000000" w:themeColor="text1"/>
         <w:insideV w:val="single" w:sz="4" w:space="0" w:color="000000" w:themeColor="text1"/>
       </w:tblBorders>
+      <w:tblCellMar>
+        <w:top w:w="0" w:type="dxa"/>
+        <w:left w:w="108" w:type="dxa"/>
+        <w:bottom w:w="0" w:type="dxa"/>
+        <w:right w:w="108" w:type="dxa"/>
+      </w:tblCellMar>
     </w:tblPr>
   </w:style>
   <w:style w:type="character" w:customStyle="1" w:styleId="Heading1Char">
@@ -7300,7 +7279,7 @@
     <w:uiPriority w:val="99"/>
     <w:rsid w:val="00A45DB6"/>
     <w:rPr>
-      <w:rFonts w:ascii="Times New Roman" w:eastAsia="ＭＳ 明朝" w:hAnsi="Times New Roman" w:cs="Times New Roman"/>
+      <w:rFonts w:ascii="Times New Roman" w:eastAsia="MS Mincho" w:hAnsi="Times New Roman" w:cs="Times New Roman"/>
       <w:i/>
       <w:iCs/>
       <w:noProof/>
@@ -7315,7 +7294,7 @@
     <w:uiPriority w:val="99"/>
     <w:rsid w:val="00A45DB6"/>
     <w:rPr>
-      <w:rFonts w:ascii="Times New Roman" w:eastAsia="ＭＳ 明朝" w:hAnsi="Times New Roman" w:cs="Times New Roman"/>
+      <w:rFonts w:ascii="Times New Roman" w:eastAsia="MS Mincho" w:hAnsi="Times New Roman" w:cs="Times New Roman"/>
       <w:i/>
       <w:iCs/>
       <w:noProof/>
@@ -7330,7 +7309,7 @@
     <w:uiPriority w:val="99"/>
     <w:rsid w:val="00A45DB6"/>
     <w:rPr>
-      <w:rFonts w:ascii="Times New Roman" w:eastAsia="ＭＳ 明朝" w:hAnsi="Times New Roman" w:cs="Times New Roman"/>
+      <w:rFonts w:ascii="Times New Roman" w:eastAsia="MS Mincho" w:hAnsi="Times New Roman" w:cs="Times New Roman"/>
       <w:i/>
       <w:iCs/>
       <w:noProof/>
@@ -7354,7 +7333,7 @@
       <w:jc w:val="both"/>
     </w:pPr>
     <w:rPr>
-      <w:rFonts w:ascii="Times New Roman" w:eastAsia="ＭＳ 明朝" w:hAnsi="Times New Roman" w:cs="Times New Roman"/>
+      <w:rFonts w:ascii="Times New Roman" w:eastAsia="MS Mincho" w:hAnsi="Times New Roman" w:cs="Times New Roman"/>
       <w:spacing w:val="-1"/>
       <w:sz w:val="20"/>
       <w:szCs w:val="20"/>
@@ -7439,7 +7418,7 @@
     <w:charset w:val="00"/>
     <w:family w:val="roman"/>
     <w:pitch w:val="variable"/>
-    <w:sig w:usb0="E0002AFF" w:usb1="C0007841" w:usb2="00000009" w:usb3="00000000" w:csb0="000001FF" w:csb1="00000000"/>
+    <w:sig w:usb0="E0002EFF" w:usb1="C0007843" w:usb2="00000009" w:usb3="00000000" w:csb0="000001FF" w:csb1="00000000"/>
   </w:font>
   <w:font w:name="Symbol">
     <w:panose1 w:val="05050102010706020507"/>
@@ -7469,13 +7448,13 @@
     <w:pitch w:val="variable"/>
     <w:sig w:usb0="E00002FF" w:usb1="4000ACFF" w:usb2="00000001" w:usb3="00000000" w:csb0="0000019F" w:csb1="00000000"/>
   </w:font>
-  <w:font w:name="ＭＳ 明朝">
-    <w:altName w:val="MS Mincho"/>
+  <w:font w:name="MS Mincho">
+    <w:altName w:val="ＭＳ 明朝"/>
     <w:panose1 w:val="02020609040205080304"/>
     <w:charset w:val="80"/>
-    <w:family w:val="roman"/>
+    <w:family w:val="modern"/>
     <w:pitch w:val="fixed"/>
-    <w:sig w:usb0="E00002FF" w:usb1="6AC7FDFB" w:usb2="00000012" w:usb3="00000000" w:csb0="0002009F" w:csb1="00000000"/>
+    <w:sig w:usb0="E00002FF" w:usb1="6AC7FDFB" w:usb2="08000012" w:usb3="00000000" w:csb0="0002009F" w:csb1="00000000"/>
   </w:font>
   <w:font w:name="Arial">
     <w:panose1 w:val="020B0604020202020204"/>
@@ -7498,13 +7477,13 @@
     <w:pitch w:val="variable"/>
     <w:sig w:usb0="E00002FF" w:usb1="400004FF" w:usb2="00000000" w:usb3="00000000" w:csb0="0000019F" w:csb1="00000000"/>
   </w:font>
-  <w:font w:name="ＭＳ ゴシック">
-    <w:altName w:val="MS Gothic"/>
+  <w:font w:name="MS Gothic">
+    <w:altName w:val="ＭＳ ゴシック"/>
     <w:panose1 w:val="020B0609070205080204"/>
     <w:charset w:val="80"/>
     <w:family w:val="modern"/>
     <w:pitch w:val="fixed"/>
-    <w:sig w:usb0="E00002FF" w:usb1="6AC7FDFB" w:usb2="00000012" w:usb3="00000000" w:csb0="0002009F" w:csb1="00000000"/>
+    <w:sig w:usb0="E00002FF" w:usb1="6AC7FDFB" w:usb2="08000012" w:usb3="00000000" w:csb0="0002009F" w:csb1="00000000"/>
   </w:font>
   <w:font w:name="Calibri Light">
     <w:panose1 w:val="020F0302020204030204"/>
@@ -7537,6 +7516,7 @@
     <w:rsid w:val="00D60882"/>
     <w:rsid w:val="00EE2281"/>
     <w:rsid w:val="00F65EA3"/>
+    <w:rsid w:val="00FF62E3"/>
   </w:rsids>
   <m:mathPr>
     <m:mathFont m:val="Cambria Math"/>

</xml_diff>